<commit_message>
Updated report word count
</commit_message>
<xml_diff>
--- a/CA2 Documents/CW_KCSOF_B-Alex-Paquette-C00302989-CA2.docx
+++ b/CA2 Documents/CW_KCSOF_B-Alex-Paquette-C00302989-CA2.docx
@@ -1,6 +1,6 @@
 
 <file path=word/document.xml><?xml version="1.0" encoding="utf-8"?>
-<w:document xmlns:wpc="http://schemas.microsoft.com/office/word/2010/wordprocessingCanvas" xmlns:cx="http://schemas.microsoft.com/office/drawing/2014/chartex" xmlns:cx1="http://schemas.microsoft.com/office/drawing/2015/9/8/chartex" xmlns:cx2="http://schemas.microsoft.com/office/drawing/2015/10/21/chartex" xmlns:cx3="http://schemas.microsoft.com/office/drawing/2016/5/9/chartex" xmlns:cx4="http://schemas.microsoft.com/office/drawing/2016/5/10/chartex" xmlns:cx5="http://schemas.microsoft.com/office/drawing/2016/5/11/chartex" xmlns:cx6="http://schemas.microsoft.com/office/drawing/2016/5/12/chartex" xmlns:cx7="http://schemas.microsoft.com/office/drawing/2016/5/13/chartex" xmlns:cx8="http://schemas.microsoft.com/office/drawing/2016/5/14/chartex" xmlns:mc="http://schemas.openxmlformats.org/markup-compatibility/2006" xmlns:aink="http://schemas.microsoft.com/office/drawing/2016/ink" xmlns:am3d="http://schemas.microsoft.com/office/drawing/2017/model3d" xmlns:o="urn:schemas-microsoft-com:office:office" xmlns:oel="http://schemas.microsoft.com/office/2019/extlst" xmlns:r="http://schemas.openxmlformats.org/officeDocument/2006/relationships" xmlns:m="http://schemas.openxmlformats.org/officeDocument/2006/math" xmlns:v="urn:schemas-microsoft-com:vml" xmlns:wp14="http://schemas.microsoft.com/office/word/2010/wordprocessingDrawing" xmlns:wp="http://schemas.openxmlformats.org/drawingml/2006/wordprocessingDrawing" xmlns:w10="urn:schemas-microsoft-com:office:word" xmlns:w="http://schemas.openxmlformats.org/wordprocessingml/2006/main" xmlns:w14="http://schemas.microsoft.com/office/word/2010/wordml" xmlns:w15="http://schemas.microsoft.com/office/word/2012/wordml" xmlns:w16cex="http://schemas.microsoft.com/office/word/2018/wordml/cex" xmlns:w16cid="http://schemas.microsoft.com/office/word/2016/wordml/cid" xmlns:w16="http://schemas.microsoft.com/office/word/2018/wordml" xmlns:w16du="http://schemas.microsoft.com/office/word/2023/wordml/word16du" xmlns:w16sdtdh="http://schemas.microsoft.com/office/word/2020/wordml/sdtdatahash" xmlns:w16se="http://schemas.microsoft.com/office/word/2015/wordml/symex" xmlns:wpg="http://schemas.microsoft.com/office/word/2010/wordprocessingGroup" xmlns:wpi="http://schemas.microsoft.com/office/word/2010/wordprocessingInk" xmlns:wne="http://schemas.microsoft.com/office/word/2006/wordml" xmlns:wps="http://schemas.microsoft.com/office/word/2010/wordprocessingShape" mc:Ignorable="w14 w15 w16se w16cid w16 w16cex w16sdtdh w16du wp14">
+<w:document xmlns:wpc="http://schemas.microsoft.com/office/word/2010/wordprocessingCanvas" xmlns:cx="http://schemas.microsoft.com/office/drawing/2014/chartex" xmlns:cx1="http://schemas.microsoft.com/office/drawing/2015/9/8/chartex" xmlns:cx2="http://schemas.microsoft.com/office/drawing/2015/10/21/chartex" xmlns:cx3="http://schemas.microsoft.com/office/drawing/2016/5/9/chartex" xmlns:cx4="http://schemas.microsoft.com/office/drawing/2016/5/10/chartex" xmlns:cx5="http://schemas.microsoft.com/office/drawing/2016/5/11/chartex" xmlns:cx6="http://schemas.microsoft.com/office/drawing/2016/5/12/chartex" xmlns:cx7="http://schemas.microsoft.com/office/drawing/2016/5/13/chartex" xmlns:cx8="http://schemas.microsoft.com/office/drawing/2016/5/14/chartex" xmlns:mc="http://schemas.openxmlformats.org/markup-compatibility/2006" xmlns:aink="http://schemas.microsoft.com/office/drawing/2016/ink" xmlns:am3d="http://schemas.microsoft.com/office/drawing/2017/model3d" xmlns:o="urn:schemas-microsoft-com:office:office" xmlns:oel="http://schemas.microsoft.com/office/2019/extlst" xmlns:r="http://schemas.openxmlformats.org/officeDocument/2006/relationships" xmlns:m="http://schemas.openxmlformats.org/officeDocument/2006/math" xmlns:v="urn:schemas-microsoft-com:vml" xmlns:wp14="http://schemas.microsoft.com/office/word/2010/wordprocessingDrawing" xmlns:wp="http://schemas.openxmlformats.org/drawingml/2006/wordprocessingDrawing" xmlns:w10="urn:schemas-microsoft-com:office:word" xmlns:w="http://schemas.openxmlformats.org/wordprocessingml/2006/main" xmlns:w14="http://schemas.microsoft.com/office/word/2010/wordml" xmlns:w15="http://schemas.microsoft.com/office/word/2012/wordml" xmlns:w16cex="http://schemas.microsoft.com/office/word/2018/wordml/cex" xmlns:w16cid="http://schemas.microsoft.com/office/word/2016/wordml/cid" xmlns:w16="http://schemas.microsoft.com/office/word/2018/wordml" xmlns:w16sdtdh="http://schemas.microsoft.com/office/word/2020/wordml/sdtdatahash" xmlns:w16se="http://schemas.microsoft.com/office/word/2015/wordml/symex" xmlns:wpg="http://schemas.microsoft.com/office/word/2010/wordprocessingGroup" xmlns:wpi="http://schemas.microsoft.com/office/word/2010/wordprocessingInk" xmlns:wne="http://schemas.microsoft.com/office/word/2006/wordml" xmlns:wps="http://schemas.microsoft.com/office/word/2010/wordprocessingShape" mc:Ignorable="w14 w15 w16se w16cid w16 w16cex w16sdtdh wp14">
   <w:body>
     <w:p>
       <w:pPr>
@@ -66,15 +66,7 @@
         <w:jc w:val="center"/>
       </w:pPr>
       <w:r>
-        <w:t>CW_KCSOF_B – Bachelor of Science (</w:t>
-      </w:r>
-      <w:proofErr w:type="spellStart"/>
-      <w:r>
-        <w:t>Honours</w:t>
-      </w:r>
-      <w:proofErr w:type="spellEnd"/>
-      <w:r>
-        <w:t>) in Software Development</w:t>
+        <w:t>CW_KCSOF_B – Bachelor of Science (Honours) in Software Development</w:t>
       </w:r>
     </w:p>
     <w:p>
@@ -92,13 +84,8 @@
         <w:jc w:val="center"/>
       </w:pPr>
       <w:r>
-        <w:t xml:space="preserve">Agnes </w:t>
-      </w:r>
-      <w:proofErr w:type="spellStart"/>
-      <w:r>
-        <w:t>Maciocha</w:t>
-      </w:r>
-      <w:proofErr w:type="spellEnd"/>
+        <w:t>Agnes Maciocha</w:t>
+      </w:r>
     </w:p>
     <w:p>
       <w:pPr>
@@ -106,13 +93,8 @@
         <w:jc w:val="center"/>
       </w:pPr>
       <w:r>
-        <w:t xml:space="preserve">Date Submitted: </w:t>
-      </w:r>
-      <w:proofErr w:type="gramStart"/>
-      <w:r>
-        <w:t>April  17</w:t>
-      </w:r>
-      <w:proofErr w:type="gramEnd"/>
+        <w:t>Date Submitted: April  17</w:t>
+      </w:r>
       <w:r>
         <w:rPr>
           <w:vertAlign w:val="superscript"/>
@@ -129,7 +111,10 @@
         <w:jc w:val="center"/>
       </w:pPr>
       <w:r>
-        <w:t>Word Count: 2186</w:t>
+        <w:t xml:space="preserve">Word Count: </w:t>
+      </w:r>
+      <w:r>
+        <w:t>2082</w:t>
       </w:r>
     </w:p>
     <w:p>
@@ -249,7 +234,7 @@
                 <w:noProof/>
                 <w:webHidden/>
               </w:rPr>
-              <w:t>2</w:t>
+              <w:t>3</w:t>
             </w:r>
             <w:r>
               <w:rPr>
@@ -326,7 +311,7 @@
                 <w:noProof/>
                 <w:webHidden/>
               </w:rPr>
-              <w:t>2</w:t>
+              <w:t>3</w:t>
             </w:r>
             <w:r>
               <w:rPr>
@@ -403,7 +388,7 @@
                 <w:noProof/>
                 <w:webHidden/>
               </w:rPr>
-              <w:t>2</w:t>
+              <w:t>4</w:t>
             </w:r>
             <w:r>
               <w:rPr>
@@ -480,7 +465,7 @@
                 <w:noProof/>
                 <w:webHidden/>
               </w:rPr>
-              <w:t>3</w:t>
+              <w:t>5</w:t>
             </w:r>
             <w:r>
               <w:rPr>
@@ -557,7 +542,7 @@
                 <w:noProof/>
                 <w:webHidden/>
               </w:rPr>
-              <w:t>3</w:t>
+              <w:t>5</w:t>
             </w:r>
             <w:r>
               <w:rPr>
@@ -634,7 +619,7 @@
                 <w:noProof/>
                 <w:webHidden/>
               </w:rPr>
-              <w:t>3</w:t>
+              <w:t>5</w:t>
             </w:r>
             <w:r>
               <w:rPr>
@@ -711,7 +696,7 @@
                 <w:noProof/>
                 <w:webHidden/>
               </w:rPr>
-              <w:t>4</w:t>
+              <w:t>6</w:t>
             </w:r>
             <w:r>
               <w:rPr>
@@ -788,7 +773,7 @@
                 <w:noProof/>
                 <w:webHidden/>
               </w:rPr>
-              <w:t>4</w:t>
+              <w:t>7</w:t>
             </w:r>
             <w:r>
               <w:rPr>
@@ -865,7 +850,7 @@
                 <w:noProof/>
                 <w:webHidden/>
               </w:rPr>
-              <w:t>7</w:t>
+              <w:t>10</w:t>
             </w:r>
             <w:r>
               <w:rPr>
@@ -942,7 +927,7 @@
                 <w:noProof/>
                 <w:webHidden/>
               </w:rPr>
-              <w:t>7</w:t>
+              <w:t>10</w:t>
             </w:r>
             <w:r>
               <w:rPr>
@@ -1019,7 +1004,7 @@
                 <w:noProof/>
                 <w:webHidden/>
               </w:rPr>
-              <w:t>8</w:t>
+              <w:t>12</w:t>
             </w:r>
             <w:r>
               <w:rPr>
@@ -1096,7 +1081,7 @@
                 <w:noProof/>
                 <w:webHidden/>
               </w:rPr>
-              <w:t>8</w:t>
+              <w:t>12</w:t>
             </w:r>
             <w:r>
               <w:rPr>
@@ -1173,7 +1158,7 @@
                 <w:noProof/>
                 <w:webHidden/>
               </w:rPr>
-              <w:t>9</w:t>
+              <w:t>13</w:t>
             </w:r>
             <w:r>
               <w:rPr>
@@ -1250,7 +1235,7 @@
                 <w:noProof/>
                 <w:webHidden/>
               </w:rPr>
-              <w:t>11</w:t>
+              <w:t>15</w:t>
             </w:r>
             <w:r>
               <w:rPr>
@@ -1327,7 +1312,7 @@
                 <w:noProof/>
                 <w:webHidden/>
               </w:rPr>
-              <w:t>18</w:t>
+              <w:t>22</w:t>
             </w:r>
             <w:r>
               <w:rPr>
@@ -1404,7 +1389,7 @@
                 <w:noProof/>
                 <w:webHidden/>
               </w:rPr>
-              <w:t>22</w:t>
+              <w:t>27</w:t>
             </w:r>
             <w:r>
               <w:rPr>
@@ -1481,7 +1466,7 @@
                 <w:noProof/>
                 <w:webHidden/>
               </w:rPr>
-              <w:t>23</w:t>
+              <w:t>28</w:t>
             </w:r>
             <w:r>
               <w:rPr>
@@ -18933,13 +18918,15 @@
       <w:pgSz w:w="12240" w:h="15840"/>
       <w:pgMar w:top="1440" w:right="1440" w:bottom="1440" w:left="1440" w:header="720" w:footer="720" w:gutter="0"/>
       <w:cols w:space="720"/>
+      <w:titlePg/>
+      <w:docGrid w:linePitch="326"/>
     </w:sectPr>
   </w:body>
 </w:document>
 </file>
 
 <file path=word/endnotes.xml><?xml version="1.0" encoding="utf-8"?>
-<w:endnotes xmlns:wpc="http://schemas.microsoft.com/office/word/2010/wordprocessingCanvas" xmlns:cx="http://schemas.microsoft.com/office/drawing/2014/chartex" xmlns:cx1="http://schemas.microsoft.com/office/drawing/2015/9/8/chartex" xmlns:cx2="http://schemas.microsoft.com/office/drawing/2015/10/21/chartex" xmlns:cx3="http://schemas.microsoft.com/office/drawing/2016/5/9/chartex" xmlns:cx4="http://schemas.microsoft.com/office/drawing/2016/5/10/chartex" xmlns:cx5="http://schemas.microsoft.com/office/drawing/2016/5/11/chartex" xmlns:cx6="http://schemas.microsoft.com/office/drawing/2016/5/12/chartex" xmlns:cx7="http://schemas.microsoft.com/office/drawing/2016/5/13/chartex" xmlns:cx8="http://schemas.microsoft.com/office/drawing/2016/5/14/chartex" xmlns:mc="http://schemas.openxmlformats.org/markup-compatibility/2006" xmlns:aink="http://schemas.microsoft.com/office/drawing/2016/ink" xmlns:am3d="http://schemas.microsoft.com/office/drawing/2017/model3d" xmlns:o="urn:schemas-microsoft-com:office:office" xmlns:oel="http://schemas.microsoft.com/office/2019/extlst" xmlns:r="http://schemas.openxmlformats.org/officeDocument/2006/relationships" xmlns:m="http://schemas.openxmlformats.org/officeDocument/2006/math" xmlns:v="urn:schemas-microsoft-com:vml" xmlns:wp14="http://schemas.microsoft.com/office/word/2010/wordprocessingDrawing" xmlns:wp="http://schemas.openxmlformats.org/drawingml/2006/wordprocessingDrawing" xmlns:w10="urn:schemas-microsoft-com:office:word" xmlns:w="http://schemas.openxmlformats.org/wordprocessingml/2006/main" xmlns:w14="http://schemas.microsoft.com/office/word/2010/wordml" xmlns:w15="http://schemas.microsoft.com/office/word/2012/wordml" xmlns:w16cex="http://schemas.microsoft.com/office/word/2018/wordml/cex" xmlns:w16cid="http://schemas.microsoft.com/office/word/2016/wordml/cid" xmlns:w16="http://schemas.microsoft.com/office/word/2018/wordml" xmlns:w16du="http://schemas.microsoft.com/office/word/2023/wordml/word16du" xmlns:w16sdtdh="http://schemas.microsoft.com/office/word/2020/wordml/sdtdatahash" xmlns:w16se="http://schemas.microsoft.com/office/word/2015/wordml/symex" xmlns:wpg="http://schemas.microsoft.com/office/word/2010/wordprocessingGroup" xmlns:wpi="http://schemas.microsoft.com/office/word/2010/wordprocessingInk" xmlns:wne="http://schemas.microsoft.com/office/word/2006/wordml" xmlns:wps="http://schemas.microsoft.com/office/word/2010/wordprocessingShape" mc:Ignorable="w14 w15 w16se w16cid w16 w16cex w16sdtdh w16du wp14">
+<w:endnotes xmlns:wpc="http://schemas.microsoft.com/office/word/2010/wordprocessingCanvas" xmlns:cx="http://schemas.microsoft.com/office/drawing/2014/chartex" xmlns:cx1="http://schemas.microsoft.com/office/drawing/2015/9/8/chartex" xmlns:cx2="http://schemas.microsoft.com/office/drawing/2015/10/21/chartex" xmlns:cx3="http://schemas.microsoft.com/office/drawing/2016/5/9/chartex" xmlns:cx4="http://schemas.microsoft.com/office/drawing/2016/5/10/chartex" xmlns:cx5="http://schemas.microsoft.com/office/drawing/2016/5/11/chartex" xmlns:cx6="http://schemas.microsoft.com/office/drawing/2016/5/12/chartex" xmlns:cx7="http://schemas.microsoft.com/office/drawing/2016/5/13/chartex" xmlns:cx8="http://schemas.microsoft.com/office/drawing/2016/5/14/chartex" xmlns:mc="http://schemas.openxmlformats.org/markup-compatibility/2006" xmlns:aink="http://schemas.microsoft.com/office/drawing/2016/ink" xmlns:am3d="http://schemas.microsoft.com/office/drawing/2017/model3d" xmlns:o="urn:schemas-microsoft-com:office:office" xmlns:oel="http://schemas.microsoft.com/office/2019/extlst" xmlns:r="http://schemas.openxmlformats.org/officeDocument/2006/relationships" xmlns:m="http://schemas.openxmlformats.org/officeDocument/2006/math" xmlns:v="urn:schemas-microsoft-com:vml" xmlns:wp14="http://schemas.microsoft.com/office/word/2010/wordprocessingDrawing" xmlns:wp="http://schemas.openxmlformats.org/drawingml/2006/wordprocessingDrawing" xmlns:w10="urn:schemas-microsoft-com:office:word" xmlns:w="http://schemas.openxmlformats.org/wordprocessingml/2006/main" xmlns:w14="http://schemas.microsoft.com/office/word/2010/wordml" xmlns:w15="http://schemas.microsoft.com/office/word/2012/wordml" xmlns:w16cex="http://schemas.microsoft.com/office/word/2018/wordml/cex" xmlns:w16cid="http://schemas.microsoft.com/office/word/2016/wordml/cid" xmlns:w16="http://schemas.microsoft.com/office/word/2018/wordml" xmlns:w16sdtdh="http://schemas.microsoft.com/office/word/2020/wordml/sdtdatahash" xmlns:w16se="http://schemas.microsoft.com/office/word/2015/wordml/symex" xmlns:wpg="http://schemas.microsoft.com/office/word/2010/wordprocessingGroup" xmlns:wpi="http://schemas.microsoft.com/office/word/2010/wordprocessingInk" xmlns:wne="http://schemas.microsoft.com/office/word/2006/wordml" xmlns:wps="http://schemas.microsoft.com/office/word/2010/wordprocessingShape" mc:Ignorable="w14 w15 w16se w16cid w16 w16cex w16sdtdh wp14">
   <w:endnote w:type="separator" w:id="-1">
     <w:p>
       <w:pPr>
@@ -18964,7 +18951,7 @@
 </file>
 
 <file path=word/footer1.xml><?xml version="1.0" encoding="utf-8"?>
-<w:ftr xmlns:wpc="http://schemas.microsoft.com/office/word/2010/wordprocessingCanvas" xmlns:cx="http://schemas.microsoft.com/office/drawing/2014/chartex" xmlns:cx1="http://schemas.microsoft.com/office/drawing/2015/9/8/chartex" xmlns:cx2="http://schemas.microsoft.com/office/drawing/2015/10/21/chartex" xmlns:cx3="http://schemas.microsoft.com/office/drawing/2016/5/9/chartex" xmlns:cx4="http://schemas.microsoft.com/office/drawing/2016/5/10/chartex" xmlns:cx5="http://schemas.microsoft.com/office/drawing/2016/5/11/chartex" xmlns:cx6="http://schemas.microsoft.com/office/drawing/2016/5/12/chartex" xmlns:cx7="http://schemas.microsoft.com/office/drawing/2016/5/13/chartex" xmlns:cx8="http://schemas.microsoft.com/office/drawing/2016/5/14/chartex" xmlns:mc="http://schemas.openxmlformats.org/markup-compatibility/2006" xmlns:aink="http://schemas.microsoft.com/office/drawing/2016/ink" xmlns:am3d="http://schemas.microsoft.com/office/drawing/2017/model3d" xmlns:o="urn:schemas-microsoft-com:office:office" xmlns:oel="http://schemas.microsoft.com/office/2019/extlst" xmlns:r="http://schemas.openxmlformats.org/officeDocument/2006/relationships" xmlns:m="http://schemas.openxmlformats.org/officeDocument/2006/math" xmlns:v="urn:schemas-microsoft-com:vml" xmlns:wp14="http://schemas.microsoft.com/office/word/2010/wordprocessingDrawing" xmlns:wp="http://schemas.openxmlformats.org/drawingml/2006/wordprocessingDrawing" xmlns:w10="urn:schemas-microsoft-com:office:word" xmlns:w="http://schemas.openxmlformats.org/wordprocessingml/2006/main" xmlns:w14="http://schemas.microsoft.com/office/word/2010/wordml" xmlns:w15="http://schemas.microsoft.com/office/word/2012/wordml" xmlns:w16cex="http://schemas.microsoft.com/office/word/2018/wordml/cex" xmlns:w16cid="http://schemas.microsoft.com/office/word/2016/wordml/cid" xmlns:w16="http://schemas.microsoft.com/office/word/2018/wordml" xmlns:w16du="http://schemas.microsoft.com/office/word/2023/wordml/word16du" xmlns:w16sdtdh="http://schemas.microsoft.com/office/word/2020/wordml/sdtdatahash" xmlns:w16se="http://schemas.microsoft.com/office/word/2015/wordml/symex" xmlns:wpg="http://schemas.microsoft.com/office/word/2010/wordprocessingGroup" xmlns:wpi="http://schemas.microsoft.com/office/word/2010/wordprocessingInk" xmlns:wne="http://schemas.microsoft.com/office/word/2006/wordml" xmlns:wps="http://schemas.microsoft.com/office/word/2010/wordprocessingShape" mc:Ignorable="w14 w15 w16se w16cid w16 w16cex w16sdtdh w16du wp14">
+<w:ftr xmlns:wpc="http://schemas.microsoft.com/office/word/2010/wordprocessingCanvas" xmlns:cx="http://schemas.microsoft.com/office/drawing/2014/chartex" xmlns:cx1="http://schemas.microsoft.com/office/drawing/2015/9/8/chartex" xmlns:cx2="http://schemas.microsoft.com/office/drawing/2015/10/21/chartex" xmlns:cx3="http://schemas.microsoft.com/office/drawing/2016/5/9/chartex" xmlns:cx4="http://schemas.microsoft.com/office/drawing/2016/5/10/chartex" xmlns:cx5="http://schemas.microsoft.com/office/drawing/2016/5/11/chartex" xmlns:cx6="http://schemas.microsoft.com/office/drawing/2016/5/12/chartex" xmlns:cx7="http://schemas.microsoft.com/office/drawing/2016/5/13/chartex" xmlns:cx8="http://schemas.microsoft.com/office/drawing/2016/5/14/chartex" xmlns:mc="http://schemas.openxmlformats.org/markup-compatibility/2006" xmlns:aink="http://schemas.microsoft.com/office/drawing/2016/ink" xmlns:am3d="http://schemas.microsoft.com/office/drawing/2017/model3d" xmlns:o="urn:schemas-microsoft-com:office:office" xmlns:oel="http://schemas.microsoft.com/office/2019/extlst" xmlns:r="http://schemas.openxmlformats.org/officeDocument/2006/relationships" xmlns:m="http://schemas.openxmlformats.org/officeDocument/2006/math" xmlns:v="urn:schemas-microsoft-com:vml" xmlns:wp14="http://schemas.microsoft.com/office/word/2010/wordprocessingDrawing" xmlns:wp="http://schemas.openxmlformats.org/drawingml/2006/wordprocessingDrawing" xmlns:w10="urn:schemas-microsoft-com:office:word" xmlns:w="http://schemas.openxmlformats.org/wordprocessingml/2006/main" xmlns:w14="http://schemas.microsoft.com/office/word/2010/wordml" xmlns:w15="http://schemas.microsoft.com/office/word/2012/wordml" xmlns:w16cex="http://schemas.microsoft.com/office/word/2018/wordml/cex" xmlns:w16cid="http://schemas.microsoft.com/office/word/2016/wordml/cid" xmlns:w16="http://schemas.microsoft.com/office/word/2018/wordml" xmlns:w16sdtdh="http://schemas.microsoft.com/office/word/2020/wordml/sdtdatahash" xmlns:w16se="http://schemas.microsoft.com/office/word/2015/wordml/symex" xmlns:wpg="http://schemas.microsoft.com/office/word/2010/wordprocessingGroup" xmlns:wpi="http://schemas.microsoft.com/office/word/2010/wordprocessingInk" xmlns:wne="http://schemas.microsoft.com/office/word/2006/wordml" xmlns:wps="http://schemas.microsoft.com/office/word/2010/wordprocessingShape" mc:Ignorable="w14 w15 w16se w16cid w16 w16cex w16sdtdh wp14">
   <w:sdt>
     <w:sdtPr>
       <w:id w:val="-1708101088"/>
@@ -19017,7 +19004,7 @@
 </file>
 
 <file path=word/footnotes.xml><?xml version="1.0" encoding="utf-8"?>
-<w:footnotes xmlns:wpc="http://schemas.microsoft.com/office/word/2010/wordprocessingCanvas" xmlns:cx="http://schemas.microsoft.com/office/drawing/2014/chartex" xmlns:cx1="http://schemas.microsoft.com/office/drawing/2015/9/8/chartex" xmlns:cx2="http://schemas.microsoft.com/office/drawing/2015/10/21/chartex" xmlns:cx3="http://schemas.microsoft.com/office/drawing/2016/5/9/chartex" xmlns:cx4="http://schemas.microsoft.com/office/drawing/2016/5/10/chartex" xmlns:cx5="http://schemas.microsoft.com/office/drawing/2016/5/11/chartex" xmlns:cx6="http://schemas.microsoft.com/office/drawing/2016/5/12/chartex" xmlns:cx7="http://schemas.microsoft.com/office/drawing/2016/5/13/chartex" xmlns:cx8="http://schemas.microsoft.com/office/drawing/2016/5/14/chartex" xmlns:mc="http://schemas.openxmlformats.org/markup-compatibility/2006" xmlns:aink="http://schemas.microsoft.com/office/drawing/2016/ink" xmlns:am3d="http://schemas.microsoft.com/office/drawing/2017/model3d" xmlns:o="urn:schemas-microsoft-com:office:office" xmlns:oel="http://schemas.microsoft.com/office/2019/extlst" xmlns:r="http://schemas.openxmlformats.org/officeDocument/2006/relationships" xmlns:m="http://schemas.openxmlformats.org/officeDocument/2006/math" xmlns:v="urn:schemas-microsoft-com:vml" xmlns:wp14="http://schemas.microsoft.com/office/word/2010/wordprocessingDrawing" xmlns:wp="http://schemas.openxmlformats.org/drawingml/2006/wordprocessingDrawing" xmlns:w10="urn:schemas-microsoft-com:office:word" xmlns:w="http://schemas.openxmlformats.org/wordprocessingml/2006/main" xmlns:w14="http://schemas.microsoft.com/office/word/2010/wordml" xmlns:w15="http://schemas.microsoft.com/office/word/2012/wordml" xmlns:w16cex="http://schemas.microsoft.com/office/word/2018/wordml/cex" xmlns:w16cid="http://schemas.microsoft.com/office/word/2016/wordml/cid" xmlns:w16="http://schemas.microsoft.com/office/word/2018/wordml" xmlns:w16du="http://schemas.microsoft.com/office/word/2023/wordml/word16du" xmlns:w16sdtdh="http://schemas.microsoft.com/office/word/2020/wordml/sdtdatahash" xmlns:w16se="http://schemas.microsoft.com/office/word/2015/wordml/symex" xmlns:wpg="http://schemas.microsoft.com/office/word/2010/wordprocessingGroup" xmlns:wpi="http://schemas.microsoft.com/office/word/2010/wordprocessingInk" xmlns:wne="http://schemas.microsoft.com/office/word/2006/wordml" xmlns:wps="http://schemas.microsoft.com/office/word/2010/wordprocessingShape" mc:Ignorable="w14 w15 w16se w16cid w16 w16cex w16sdtdh w16du wp14">
+<w:footnotes xmlns:wpc="http://schemas.microsoft.com/office/word/2010/wordprocessingCanvas" xmlns:cx="http://schemas.microsoft.com/office/drawing/2014/chartex" xmlns:cx1="http://schemas.microsoft.com/office/drawing/2015/9/8/chartex" xmlns:cx2="http://schemas.microsoft.com/office/drawing/2015/10/21/chartex" xmlns:cx3="http://schemas.microsoft.com/office/drawing/2016/5/9/chartex" xmlns:cx4="http://schemas.microsoft.com/office/drawing/2016/5/10/chartex" xmlns:cx5="http://schemas.microsoft.com/office/drawing/2016/5/11/chartex" xmlns:cx6="http://schemas.microsoft.com/office/drawing/2016/5/12/chartex" xmlns:cx7="http://schemas.microsoft.com/office/drawing/2016/5/13/chartex" xmlns:cx8="http://schemas.microsoft.com/office/drawing/2016/5/14/chartex" xmlns:mc="http://schemas.openxmlformats.org/markup-compatibility/2006" xmlns:aink="http://schemas.microsoft.com/office/drawing/2016/ink" xmlns:am3d="http://schemas.microsoft.com/office/drawing/2017/model3d" xmlns:o="urn:schemas-microsoft-com:office:office" xmlns:oel="http://schemas.microsoft.com/office/2019/extlst" xmlns:r="http://schemas.openxmlformats.org/officeDocument/2006/relationships" xmlns:m="http://schemas.openxmlformats.org/officeDocument/2006/math" xmlns:v="urn:schemas-microsoft-com:vml" xmlns:wp14="http://schemas.microsoft.com/office/word/2010/wordprocessingDrawing" xmlns:wp="http://schemas.openxmlformats.org/drawingml/2006/wordprocessingDrawing" xmlns:w10="urn:schemas-microsoft-com:office:word" xmlns:w="http://schemas.openxmlformats.org/wordprocessingml/2006/main" xmlns:w14="http://schemas.microsoft.com/office/word/2010/wordml" xmlns:w15="http://schemas.microsoft.com/office/word/2012/wordml" xmlns:w16cex="http://schemas.microsoft.com/office/word/2018/wordml/cex" xmlns:w16cid="http://schemas.microsoft.com/office/word/2016/wordml/cid" xmlns:w16="http://schemas.microsoft.com/office/word/2018/wordml" xmlns:w16sdtdh="http://schemas.microsoft.com/office/word/2020/wordml/sdtdatahash" xmlns:w16se="http://schemas.microsoft.com/office/word/2015/wordml/symex" xmlns:wpg="http://schemas.microsoft.com/office/word/2010/wordprocessingGroup" xmlns:wpi="http://schemas.microsoft.com/office/word/2010/wordprocessingInk" xmlns:wne="http://schemas.microsoft.com/office/word/2006/wordml" xmlns:wps="http://schemas.microsoft.com/office/word/2010/wordprocessingShape" mc:Ignorable="w14 w15 w16se w16cid w16 w16cex w16sdtdh wp14">
   <w:footnote w:type="separator" w:id="-1">
     <w:p>
       <w:r>
@@ -19036,7 +19023,7 @@
 </file>
 
 <file path=word/header1.xml><?xml version="1.0" encoding="utf-8"?>
-<w:hdr xmlns:wpc="http://schemas.microsoft.com/office/word/2010/wordprocessingCanvas" xmlns:cx="http://schemas.microsoft.com/office/drawing/2014/chartex" xmlns:cx1="http://schemas.microsoft.com/office/drawing/2015/9/8/chartex" xmlns:cx2="http://schemas.microsoft.com/office/drawing/2015/10/21/chartex" xmlns:cx3="http://schemas.microsoft.com/office/drawing/2016/5/9/chartex" xmlns:cx4="http://schemas.microsoft.com/office/drawing/2016/5/10/chartex" xmlns:cx5="http://schemas.microsoft.com/office/drawing/2016/5/11/chartex" xmlns:cx6="http://schemas.microsoft.com/office/drawing/2016/5/12/chartex" xmlns:cx7="http://schemas.microsoft.com/office/drawing/2016/5/13/chartex" xmlns:cx8="http://schemas.microsoft.com/office/drawing/2016/5/14/chartex" xmlns:mc="http://schemas.openxmlformats.org/markup-compatibility/2006" xmlns:aink="http://schemas.microsoft.com/office/drawing/2016/ink" xmlns:am3d="http://schemas.microsoft.com/office/drawing/2017/model3d" xmlns:o="urn:schemas-microsoft-com:office:office" xmlns:oel="http://schemas.microsoft.com/office/2019/extlst" xmlns:r="http://schemas.openxmlformats.org/officeDocument/2006/relationships" xmlns:m="http://schemas.openxmlformats.org/officeDocument/2006/math" xmlns:v="urn:schemas-microsoft-com:vml" xmlns:wp14="http://schemas.microsoft.com/office/word/2010/wordprocessingDrawing" xmlns:wp="http://schemas.openxmlformats.org/drawingml/2006/wordprocessingDrawing" xmlns:w10="urn:schemas-microsoft-com:office:word" xmlns:w="http://schemas.openxmlformats.org/wordprocessingml/2006/main" xmlns:w14="http://schemas.microsoft.com/office/word/2010/wordml" xmlns:w15="http://schemas.microsoft.com/office/word/2012/wordml" xmlns:w16cex="http://schemas.microsoft.com/office/word/2018/wordml/cex" xmlns:w16cid="http://schemas.microsoft.com/office/word/2016/wordml/cid" xmlns:w16="http://schemas.microsoft.com/office/word/2018/wordml" xmlns:w16du="http://schemas.microsoft.com/office/word/2023/wordml/word16du" xmlns:w16sdtdh="http://schemas.microsoft.com/office/word/2020/wordml/sdtdatahash" xmlns:w16se="http://schemas.microsoft.com/office/word/2015/wordml/symex" xmlns:wpg="http://schemas.microsoft.com/office/word/2010/wordprocessingGroup" xmlns:wpi="http://schemas.microsoft.com/office/word/2010/wordprocessingInk" xmlns:wne="http://schemas.microsoft.com/office/word/2006/wordml" xmlns:wps="http://schemas.microsoft.com/office/word/2010/wordprocessingShape" mc:Ignorable="w14 w15 w16se w16cid w16 w16cex w16sdtdh w16du wp14">
+<w:hdr xmlns:wpc="http://schemas.microsoft.com/office/word/2010/wordprocessingCanvas" xmlns:cx="http://schemas.microsoft.com/office/drawing/2014/chartex" xmlns:cx1="http://schemas.microsoft.com/office/drawing/2015/9/8/chartex" xmlns:cx2="http://schemas.microsoft.com/office/drawing/2015/10/21/chartex" xmlns:cx3="http://schemas.microsoft.com/office/drawing/2016/5/9/chartex" xmlns:cx4="http://schemas.microsoft.com/office/drawing/2016/5/10/chartex" xmlns:cx5="http://schemas.microsoft.com/office/drawing/2016/5/11/chartex" xmlns:cx6="http://schemas.microsoft.com/office/drawing/2016/5/12/chartex" xmlns:cx7="http://schemas.microsoft.com/office/drawing/2016/5/13/chartex" xmlns:cx8="http://schemas.microsoft.com/office/drawing/2016/5/14/chartex" xmlns:mc="http://schemas.openxmlformats.org/markup-compatibility/2006" xmlns:aink="http://schemas.microsoft.com/office/drawing/2016/ink" xmlns:am3d="http://schemas.microsoft.com/office/drawing/2017/model3d" xmlns:o="urn:schemas-microsoft-com:office:office" xmlns:oel="http://schemas.microsoft.com/office/2019/extlst" xmlns:r="http://schemas.openxmlformats.org/officeDocument/2006/relationships" xmlns:m="http://schemas.openxmlformats.org/officeDocument/2006/math" xmlns:v="urn:schemas-microsoft-com:vml" xmlns:wp14="http://schemas.microsoft.com/office/word/2010/wordprocessingDrawing" xmlns:wp="http://schemas.openxmlformats.org/drawingml/2006/wordprocessingDrawing" xmlns:w10="urn:schemas-microsoft-com:office:word" xmlns:w="http://schemas.openxmlformats.org/wordprocessingml/2006/main" xmlns:w14="http://schemas.microsoft.com/office/word/2010/wordml" xmlns:w15="http://schemas.microsoft.com/office/word/2012/wordml" xmlns:w16cex="http://schemas.microsoft.com/office/word/2018/wordml/cex" xmlns:w16cid="http://schemas.microsoft.com/office/word/2016/wordml/cid" xmlns:w16="http://schemas.microsoft.com/office/word/2018/wordml" xmlns:w16sdtdh="http://schemas.microsoft.com/office/word/2020/wordml/sdtdatahash" xmlns:w16se="http://schemas.microsoft.com/office/word/2015/wordml/symex" xmlns:wpg="http://schemas.microsoft.com/office/word/2010/wordprocessingGroup" xmlns:wpi="http://schemas.microsoft.com/office/word/2010/wordprocessingInk" xmlns:wne="http://schemas.microsoft.com/office/word/2006/wordml" xmlns:wps="http://schemas.microsoft.com/office/word/2010/wordprocessingShape" mc:Ignorable="w14 w15 w16se w16cid w16 w16cex w16sdtdh wp14">
   <w:p>
     <w:pPr>
       <w:pStyle w:val="Header"/>
@@ -19055,7 +19042,7 @@
 </file>
 
 <file path=word/numbering.xml><?xml version="1.0" encoding="utf-8"?>
-<w:numbering xmlns:wpc="http://schemas.microsoft.com/office/word/2010/wordprocessingCanvas" xmlns:cx="http://schemas.microsoft.com/office/drawing/2014/chartex" xmlns:cx1="http://schemas.microsoft.com/office/drawing/2015/9/8/chartex" xmlns:cx2="http://schemas.microsoft.com/office/drawing/2015/10/21/chartex" xmlns:cx3="http://schemas.microsoft.com/office/drawing/2016/5/9/chartex" xmlns:cx4="http://schemas.microsoft.com/office/drawing/2016/5/10/chartex" xmlns:cx5="http://schemas.microsoft.com/office/drawing/2016/5/11/chartex" xmlns:cx6="http://schemas.microsoft.com/office/drawing/2016/5/12/chartex" xmlns:cx7="http://schemas.microsoft.com/office/drawing/2016/5/13/chartex" xmlns:cx8="http://schemas.microsoft.com/office/drawing/2016/5/14/chartex" xmlns:mc="http://schemas.openxmlformats.org/markup-compatibility/2006" xmlns:aink="http://schemas.microsoft.com/office/drawing/2016/ink" xmlns:am3d="http://schemas.microsoft.com/office/drawing/2017/model3d" xmlns:o="urn:schemas-microsoft-com:office:office" xmlns:oel="http://schemas.microsoft.com/office/2019/extlst" xmlns:r="http://schemas.openxmlformats.org/officeDocument/2006/relationships" xmlns:m="http://schemas.openxmlformats.org/officeDocument/2006/math" xmlns:v="urn:schemas-microsoft-com:vml" xmlns:wp14="http://schemas.microsoft.com/office/word/2010/wordprocessingDrawing" xmlns:wp="http://schemas.openxmlformats.org/drawingml/2006/wordprocessingDrawing" xmlns:w10="urn:schemas-microsoft-com:office:word" xmlns:w="http://schemas.openxmlformats.org/wordprocessingml/2006/main" xmlns:w14="http://schemas.microsoft.com/office/word/2010/wordml" xmlns:w15="http://schemas.microsoft.com/office/word/2012/wordml" xmlns:w16cex="http://schemas.microsoft.com/office/word/2018/wordml/cex" xmlns:w16cid="http://schemas.microsoft.com/office/word/2016/wordml/cid" xmlns:w16="http://schemas.microsoft.com/office/word/2018/wordml" xmlns:w16du="http://schemas.microsoft.com/office/word/2023/wordml/word16du" xmlns:w16sdtdh="http://schemas.microsoft.com/office/word/2020/wordml/sdtdatahash" xmlns:w16se="http://schemas.microsoft.com/office/word/2015/wordml/symex" xmlns:wpg="http://schemas.microsoft.com/office/word/2010/wordprocessingGroup" xmlns:wpi="http://schemas.microsoft.com/office/word/2010/wordprocessingInk" xmlns:wne="http://schemas.microsoft.com/office/word/2006/wordml" xmlns:wps="http://schemas.microsoft.com/office/word/2010/wordprocessingShape" mc:Ignorable="w14 w15 w16se w16cid w16 w16cex w16sdtdh w16du wp14">
+<w:numbering xmlns:wpc="http://schemas.microsoft.com/office/word/2010/wordprocessingCanvas" xmlns:cx="http://schemas.microsoft.com/office/drawing/2014/chartex" xmlns:cx1="http://schemas.microsoft.com/office/drawing/2015/9/8/chartex" xmlns:cx2="http://schemas.microsoft.com/office/drawing/2015/10/21/chartex" xmlns:cx3="http://schemas.microsoft.com/office/drawing/2016/5/9/chartex" xmlns:cx4="http://schemas.microsoft.com/office/drawing/2016/5/10/chartex" xmlns:cx5="http://schemas.microsoft.com/office/drawing/2016/5/11/chartex" xmlns:cx6="http://schemas.microsoft.com/office/drawing/2016/5/12/chartex" xmlns:cx7="http://schemas.microsoft.com/office/drawing/2016/5/13/chartex" xmlns:cx8="http://schemas.microsoft.com/office/drawing/2016/5/14/chartex" xmlns:mc="http://schemas.openxmlformats.org/markup-compatibility/2006" xmlns:aink="http://schemas.microsoft.com/office/drawing/2016/ink" xmlns:am3d="http://schemas.microsoft.com/office/drawing/2017/model3d" xmlns:o="urn:schemas-microsoft-com:office:office" xmlns:oel="http://schemas.microsoft.com/office/2019/extlst" xmlns:r="http://schemas.openxmlformats.org/officeDocument/2006/relationships" xmlns:m="http://schemas.openxmlformats.org/officeDocument/2006/math" xmlns:v="urn:schemas-microsoft-com:vml" xmlns:wp14="http://schemas.microsoft.com/office/word/2010/wordprocessingDrawing" xmlns:wp="http://schemas.openxmlformats.org/drawingml/2006/wordprocessingDrawing" xmlns:w10="urn:schemas-microsoft-com:office:word" xmlns:w="http://schemas.openxmlformats.org/wordprocessingml/2006/main" xmlns:w14="http://schemas.microsoft.com/office/word/2010/wordml" xmlns:w15="http://schemas.microsoft.com/office/word/2012/wordml" xmlns:w16cex="http://schemas.microsoft.com/office/word/2018/wordml/cex" xmlns:w16cid="http://schemas.microsoft.com/office/word/2016/wordml/cid" xmlns:w16="http://schemas.microsoft.com/office/word/2018/wordml" xmlns:w16sdtdh="http://schemas.microsoft.com/office/word/2020/wordml/sdtdatahash" xmlns:w16se="http://schemas.microsoft.com/office/word/2015/wordml/symex" xmlns:wpg="http://schemas.microsoft.com/office/word/2010/wordprocessingGroup" xmlns:wpi="http://schemas.microsoft.com/office/word/2010/wordprocessingInk" xmlns:wne="http://schemas.microsoft.com/office/word/2006/wordml" xmlns:wps="http://schemas.microsoft.com/office/word/2010/wordprocessingShape" mc:Ignorable="w14 w15 w16se w16cid w16 w16cex w16sdtdh wp14">
   <w:abstractNum w:abstractNumId="0" w15:restartNumberingAfterBreak="0">
     <w:nsid w:val="0000A990"/>
     <w:multiLevelType w:val="multilevel"/>
@@ -19140,7 +19127,7 @@
 </file>
 
 <file path=word/styles.xml><?xml version="1.0" encoding="utf-8"?>
-<w:styles xmlns:mc="http://schemas.openxmlformats.org/markup-compatibility/2006" xmlns:r="http://schemas.openxmlformats.org/officeDocument/2006/relationships" xmlns:w="http://schemas.openxmlformats.org/wordprocessingml/2006/main" xmlns:w14="http://schemas.microsoft.com/office/word/2010/wordml" xmlns:w15="http://schemas.microsoft.com/office/word/2012/wordml" xmlns:w16cex="http://schemas.microsoft.com/office/word/2018/wordml/cex" xmlns:w16cid="http://schemas.microsoft.com/office/word/2016/wordml/cid" xmlns:w16="http://schemas.microsoft.com/office/word/2018/wordml" xmlns:w16du="http://schemas.microsoft.com/office/word/2023/wordml/word16du" xmlns:w16sdtdh="http://schemas.microsoft.com/office/word/2020/wordml/sdtdatahash" xmlns:w16se="http://schemas.microsoft.com/office/word/2015/wordml/symex" mc:Ignorable="w14 w15 w16se w16cid w16 w16cex w16sdtdh w16du">
+<w:styles xmlns:mc="http://schemas.openxmlformats.org/markup-compatibility/2006" xmlns:r="http://schemas.openxmlformats.org/officeDocument/2006/relationships" xmlns:w="http://schemas.openxmlformats.org/wordprocessingml/2006/main" xmlns:w14="http://schemas.microsoft.com/office/word/2010/wordml" xmlns:w15="http://schemas.microsoft.com/office/word/2012/wordml" xmlns:w16cex="http://schemas.microsoft.com/office/word/2018/wordml/cex" xmlns:w16cid="http://schemas.microsoft.com/office/word/2016/wordml/cid" xmlns:w16="http://schemas.microsoft.com/office/word/2018/wordml" xmlns:w16sdtdh="http://schemas.microsoft.com/office/word/2020/wordml/sdtdatahash" xmlns:w16se="http://schemas.microsoft.com/office/word/2015/wordml/symex" mc:Ignorable="w14 w15 w16se w16cid w16 w16cex w16sdtdh">
   <w:docDefaults>
     <w:rPrDefault>
       <w:rPr>

</xml_diff>